<commit_message>
Updated the README with direction. wrote the final paper. updated the revision document. added figures in the final paper.
</commit_message>
<xml_diff>
--- a/doc/ECE-506-Paper-and-Powerpoint-2018.docx
+++ b/doc/ECE-506-Paper-and-Powerpoint-2018.docx
@@ -59,7 +59,89 @@
         <w:rPr>
           <w:b/>
         </w:rPr>
-        <w:t>7</w:t>
+        <w:t>14</w:t>
+      </w:r>
+      <w:r>
+        <w:rPr>
+          <w:b/>
+          <w:vertAlign w:val="superscript"/>
+        </w:rPr>
+        <w:t>th</w:t>
+      </w:r>
+      <w:r>
+        <w:rPr>
+          <w:b/>
+        </w:rPr>
+        <w:t>, 201</w:t>
+      </w:r>
+      <w:r>
+        <w:rPr>
+          <w:b/>
+        </w:rPr>
+        <w:t>8</w:t>
+      </w:r>
+    </w:p>
+    <w:p>
+      <w:pPr>
+        <w:spacing w:after="0" w:line="240" w:lineRule="auto"/>
+        <w:jc w:val="center"/>
+        <w:rPr>
+          <w:b/>
+        </w:rPr>
+      </w:pPr>
+    </w:p>
+    <w:p>
+      <w:pPr>
+        <w:spacing w:after="0" w:line="240" w:lineRule="auto"/>
+        <w:jc w:val="both"/>
+      </w:pPr>
+      <w:r>
+        <w:rPr>
+          <w:b/>
+        </w:rPr>
+        <w:t>#1. Presentation Date:</w:t>
+      </w:r>
+      <w:r>
+        <w:t xml:space="preserve"> </w:t>
+      </w:r>
+      <w:r>
+        <w:t>Make sure to respond to your email to set the date.</w:t>
+      </w:r>
+    </w:p>
+    <w:p>
+      <w:pPr>
+        <w:spacing w:after="0" w:line="240" w:lineRule="auto"/>
+        <w:jc w:val="both"/>
+        <w:rPr>
+          <w:b/>
+        </w:rPr>
+      </w:pPr>
+    </w:p>
+    <w:p>
+      <w:pPr>
+        <w:spacing w:after="0" w:line="240" w:lineRule="auto"/>
+        <w:jc w:val="both"/>
+        <w:rPr>
+          <w:b/>
+        </w:rPr>
+      </w:pPr>
+      <w:r>
+        <w:rPr>
+          <w:b/>
+        </w:rPr>
+        <w:t>#2</w:t>
+      </w:r>
+      <w:r>
+        <w:rPr>
+          <w:b/>
+        </w:rPr>
+        <w:t>. Required Final Material Due Friday, December 1</w:t>
+      </w:r>
+      <w:r>
+        <w:rPr>
+          <w:b/>
+        </w:rPr>
+        <w:t>4</w:t>
       </w:r>
       <w:r>
         <w:rPr>
@@ -85,97 +167,6 @@
     </w:p>
     <w:p>
       <w:pPr>
-        <w:spacing w:after="0" w:line="240" w:lineRule="auto"/>
-        <w:jc w:val="center"/>
-        <w:rPr>
-          <w:b/>
-        </w:rPr>
-      </w:pPr>
-    </w:p>
-    <w:p>
-      <w:pPr>
-        <w:spacing w:after="0" w:line="240" w:lineRule="auto"/>
-        <w:jc w:val="both"/>
-      </w:pPr>
-      <w:r>
-        <w:rPr>
-          <w:b/>
-        </w:rPr>
-        <w:t>#1. Presentation Date:</w:t>
-      </w:r>
-      <w:r>
-        <w:t xml:space="preserve"> </w:t>
-      </w:r>
-      <w:r>
-        <w:t>Make sure to respond to your email to set the date. If you do not respond, the default date and time is Friday, December 16</w:t>
-      </w:r>
-      <w:r>
-        <w:rPr>
-          <w:vertAlign w:val="superscript"/>
-        </w:rPr>
-        <w:t>th</w:t>
-      </w:r>
-      <w:r>
-        <w:t>, from 9am to noon.</w:t>
-      </w:r>
-    </w:p>
-    <w:p>
-      <w:pPr>
-        <w:spacing w:after="0" w:line="240" w:lineRule="auto"/>
-        <w:jc w:val="both"/>
-        <w:rPr>
-          <w:b/>
-        </w:rPr>
-      </w:pPr>
-    </w:p>
-    <w:p>
-      <w:pPr>
-        <w:spacing w:after="0" w:line="240" w:lineRule="auto"/>
-        <w:jc w:val="both"/>
-        <w:rPr>
-          <w:b/>
-        </w:rPr>
-      </w:pPr>
-      <w:r>
-        <w:rPr>
-          <w:b/>
-        </w:rPr>
-        <w:t>#2</w:t>
-      </w:r>
-      <w:r>
-        <w:rPr>
-          <w:b/>
-        </w:rPr>
-        <w:t>. Required Final Material Due Friday, December 1</w:t>
-      </w:r>
-      <w:r>
-        <w:rPr>
-          <w:b/>
-        </w:rPr>
-        <w:t>6</w:t>
-      </w:r>
-      <w:r>
-        <w:rPr>
-          <w:b/>
-          <w:vertAlign w:val="superscript"/>
-        </w:rPr>
-        <w:t>th</w:t>
-      </w:r>
-      <w:r>
-        <w:rPr>
-          <w:b/>
-        </w:rPr>
-        <w:t>, 201</w:t>
-      </w:r>
-      <w:r>
-        <w:rPr>
-          <w:b/>
-        </w:rPr>
-        <w:t>6</w:t>
-      </w:r>
-    </w:p>
-    <w:p>
-      <w:pPr>
         <w:pStyle w:val="ListParagraph"/>
         <w:numPr>
           <w:ilvl w:val="0"/>
@@ -582,7 +573,6 @@
         <w:jc w:val="both"/>
       </w:pPr>
       <w:r>
-        <w:lastRenderedPageBreak/>
         <w:t>You can follow your presentation guidelines on how to organize your paper</w:t>
       </w:r>
     </w:p>
@@ -596,6 +586,7 @@
         <w:jc w:val="both"/>
       </w:pPr>
       <w:r>
+        <w:lastRenderedPageBreak/>
         <w:t>Follow the lectures on how to write the paper</w:t>
       </w:r>
     </w:p>
@@ -1852,6 +1843,7 @@
     <w:lsdException w:name="HTML Sample" w:semiHidden="1" w:unhideWhenUsed="1"/>
     <w:lsdException w:name="HTML Typewriter" w:semiHidden="1" w:unhideWhenUsed="1"/>
     <w:lsdException w:name="HTML Variable" w:semiHidden="1" w:unhideWhenUsed="1"/>
+    <w:lsdException w:name="Normal Table" w:semiHidden="1" w:unhideWhenUsed="1"/>
     <w:lsdException w:name="annotation subject" w:semiHidden="1" w:unhideWhenUsed="1"/>
     <w:lsdException w:name="No List" w:semiHidden="1" w:unhideWhenUsed="1"/>
     <w:lsdException w:name="Outline List 1" w:semiHidden="1" w:unhideWhenUsed="1"/>
@@ -1896,6 +1888,7 @@
     <w:lsdException w:name="Table Professional" w:semiHidden="1" w:unhideWhenUsed="1"/>
     <w:lsdException w:name="Table Subtle 1" w:semiHidden="1" w:unhideWhenUsed="1"/>
     <w:lsdException w:name="Table Subtle 2" w:semiHidden="1" w:unhideWhenUsed="1"/>
+    <w:lsdException w:name="Table Web 1" w:semiHidden="1" w:unhideWhenUsed="1"/>
     <w:lsdException w:name="Table Web 2" w:semiHidden="1" w:unhideWhenUsed="1"/>
     <w:lsdException w:name="Table Web 3" w:semiHidden="1" w:unhideWhenUsed="1"/>
     <w:lsdException w:name="Balloon Text" w:semiHidden="1" w:unhideWhenUsed="1"/>

</xml_diff>